<commit_message>
Added Labview user manual
</commit_message>
<xml_diff>
--- a/Licenta.docx
+++ b/Licenta.docx
@@ -127,15 +127,7 @@
           <w:sz w:val="40"/>
           <w:szCs w:val="40"/>
         </w:rPr>
-        <w:t>graf</w:t>
-      </w:r>
-      <w:r>
-        <w:rPr>
-          <w:rFonts w:ascii="Times New Roman" w:hAnsi="Times New Roman" w:cs="Times New Roman"/>
-          <w:sz w:val="40"/>
-          <w:szCs w:val="40"/>
-        </w:rPr>
-        <w:t>ic</w:t>
+        <w:t>grafic</w:t>
       </w:r>
       <w:proofErr w:type="spellEnd"/>
       <w:r>
@@ -757,34 +749,23 @@
       </w:pPr>
       <w:r>
         <w:lastRenderedPageBreak/>
-        <w:t xml:space="preserve">Toolbox graphic </w:t>
-      </w:r>
-      <w:proofErr w:type="spellStart"/>
-      <w:r>
-        <w:t>Labview</w:t>
-      </w:r>
-      <w:proofErr w:type="spellEnd"/>
-    </w:p>
-    <w:p/>
-    <w:p>
-      <w:pPr>
-        <w:rPr>
-          <w:rFonts w:ascii="Times New Roman" w:hAnsi="Times New Roman" w:cs="Times New Roman"/>
-          <w:sz w:val="40"/>
-          <w:szCs w:val="40"/>
-        </w:rPr>
-      </w:pPr>
-      <w:r>
-        <w:rPr>
-          <w:rFonts w:ascii="Times New Roman" w:hAnsi="Times New Roman" w:cs="Times New Roman"/>
-          <w:sz w:val="40"/>
-          <w:szCs w:val="40"/>
-        </w:rPr>
-        <w:t>sda</w:t>
+        <w:t>Toolbox gra</w:t>
+      </w:r>
+      <w:r>
+        <w:t>f</w:t>
       </w:r>
       <w:bookmarkStart w:id="0" w:name="_GoBack"/>
       <w:bookmarkEnd w:id="0"/>
-    </w:p>
+      <w:r>
+        <w:t xml:space="preserve">ic </w:t>
+      </w:r>
+      <w:proofErr w:type="spellStart"/>
+      <w:r>
+        <w:t>Labview</w:t>
+      </w:r>
+      <w:proofErr w:type="spellEnd"/>
+    </w:p>
+    <w:p/>
     <w:sectPr>
       <w:pgSz w:w="12240" w:h="15840"/>
       <w:pgMar w:top="1440" w:right="1440" w:bottom="1440" w:left="1440" w:header="720" w:footer="720" w:gutter="0"/>

</xml_diff>